<commit_message>
add Lecture-40 into Section-3 and modify Lecture-32 and Lecture-37
</commit_message>
<xml_diff>
--- a/Section-3/Lecture-32.docx
+++ b/Section-3/Lecture-32.docx
@@ -66,31 +66,13 @@
           </wp:anchor>
         </w:drawing>
       </w:r>
-      <w:proofErr w:type="gramStart"/>
-      <w:r>
-        <w:rPr>
-          <w:noProof/>
-          <w:sz w:val="32"/>
-          <w:szCs w:val="32"/>
-        </w:rPr>
-        <w:t>d</w:t>
-      </w:r>
-      <w:r>
-        <w:rPr>
-          <w:sz w:val="32"/>
-          <w:szCs w:val="32"/>
-          <w:lang w:val="az-Latn-AZ"/>
-        </w:rPr>
-        <w:t>Nəzəri</w:t>
-      </w:r>
-      <w:proofErr w:type="gramEnd"/>
-      <w:r>
-        <w:rPr>
-          <w:sz w:val="32"/>
-          <w:szCs w:val="32"/>
-          <w:lang w:val="az-Latn-AZ"/>
-        </w:rPr>
-        <w:t xml:space="preserve"> hissədən çox danışdıq, indi isə gəlin biraz </w:t>
+      <w:r>
+        <w:rPr>
+          <w:sz w:val="32"/>
+          <w:szCs w:val="32"/>
+          <w:lang w:val="az-Latn-AZ"/>
+        </w:rPr>
+        <w:t xml:space="preserve">Nəzəri hissədən çox danışdıq, indi isə gəlin biraz </w:t>
       </w:r>
       <w:r>
         <w:rPr>
@@ -325,39 +307,20 @@
         </w:rPr>
         <w:t xml:space="preserve">SERIAL </w:t>
       </w:r>
-      <w:proofErr w:type="spellStart"/>
-      <w:r>
-        <w:rPr>
-          <w:sz w:val="32"/>
-          <w:szCs w:val="32"/>
-        </w:rPr>
-        <w:t>oldu</w:t>
-      </w:r>
-      <w:proofErr w:type="spellEnd"/>
-      <w:r>
-        <w:rPr>
-          <w:sz w:val="32"/>
-          <w:szCs w:val="32"/>
-        </w:rPr>
-        <w:t xml:space="preserve">. </w:t>
-      </w:r>
-      <w:proofErr w:type="gramStart"/>
-      <w:r>
-        <w:rPr>
-          <w:b/>
-          <w:sz w:val="32"/>
-          <w:szCs w:val="32"/>
-        </w:rPr>
-        <w:t>username</w:t>
-      </w:r>
-      <w:proofErr w:type="gramEnd"/>
-      <w:r>
-        <w:rPr>
-          <w:b/>
-          <w:sz w:val="32"/>
-          <w:szCs w:val="32"/>
-        </w:rPr>
-        <w:t xml:space="preserve"> </w:t>
+      <w:r>
+        <w:rPr>
+          <w:sz w:val="32"/>
+          <w:szCs w:val="32"/>
+        </w:rPr>
+        <w:t xml:space="preserve">oldu. </w:t>
+      </w:r>
+      <w:r>
+        <w:rPr>
+          <w:b/>
+          <w:sz w:val="32"/>
+          <w:szCs w:val="32"/>
+        </w:rPr>
+        <w:t xml:space="preserve">username </w:t>
       </w:r>
       <w:r>
         <w:rPr>
@@ -489,208 +452,29 @@
           <w:sz w:val="32"/>
           <w:szCs w:val="32"/>
         </w:rPr>
-        <w:t xml:space="preserve">İndi </w:t>
-      </w:r>
-      <w:proofErr w:type="spellStart"/>
-      <w:r>
-        <w:rPr>
-          <w:sz w:val="32"/>
-          <w:szCs w:val="32"/>
-        </w:rPr>
-        <w:t>isə</w:t>
-      </w:r>
-      <w:proofErr w:type="spellEnd"/>
-      <w:r>
-        <w:rPr>
-          <w:sz w:val="32"/>
-          <w:szCs w:val="32"/>
-        </w:rPr>
-        <w:t xml:space="preserve"> </w:t>
-      </w:r>
-      <w:proofErr w:type="spellStart"/>
-      <w:r>
-        <w:rPr>
-          <w:sz w:val="32"/>
-          <w:szCs w:val="32"/>
-        </w:rPr>
-        <w:t>gəlin</w:t>
-      </w:r>
-      <w:proofErr w:type="spellEnd"/>
-      <w:r>
-        <w:rPr>
-          <w:sz w:val="32"/>
-          <w:szCs w:val="32"/>
-        </w:rPr>
-        <w:t xml:space="preserve"> </w:t>
-      </w:r>
-      <w:proofErr w:type="gramStart"/>
-      <w:r>
-        <w:rPr>
-          <w:b/>
-          <w:sz w:val="32"/>
-          <w:szCs w:val="32"/>
-        </w:rPr>
-        <w:t>users</w:t>
-      </w:r>
-      <w:proofErr w:type="gramEnd"/>
-      <w:r>
-        <w:rPr>
-          <w:b/>
-          <w:sz w:val="32"/>
-          <w:szCs w:val="32"/>
-        </w:rPr>
-        <w:t xml:space="preserve"> </w:t>
-      </w:r>
-      <w:r>
-        <w:rPr>
-          <w:sz w:val="32"/>
-          <w:szCs w:val="32"/>
-        </w:rPr>
-        <w:t>table-</w:t>
-      </w:r>
-      <w:proofErr w:type="spellStart"/>
-      <w:r>
-        <w:rPr>
-          <w:sz w:val="32"/>
-          <w:szCs w:val="32"/>
-        </w:rPr>
-        <w:t>na</w:t>
-      </w:r>
-      <w:proofErr w:type="spellEnd"/>
-      <w:r>
-        <w:rPr>
-          <w:sz w:val="32"/>
-          <w:szCs w:val="32"/>
-        </w:rPr>
-        <w:t xml:space="preserve"> user-</w:t>
-      </w:r>
-      <w:proofErr w:type="spellStart"/>
-      <w:r>
-        <w:rPr>
-          <w:sz w:val="32"/>
-          <w:szCs w:val="32"/>
-        </w:rPr>
-        <w:t>ları</w:t>
-      </w:r>
-      <w:proofErr w:type="spellEnd"/>
-      <w:r>
-        <w:rPr>
-          <w:sz w:val="32"/>
-          <w:szCs w:val="32"/>
-        </w:rPr>
-        <w:t xml:space="preserve"> </w:t>
-      </w:r>
-      <w:proofErr w:type="spellStart"/>
-      <w:r>
-        <w:rPr>
-          <w:sz w:val="32"/>
-          <w:szCs w:val="32"/>
-        </w:rPr>
-        <w:t>əlavə</w:t>
-      </w:r>
-      <w:proofErr w:type="spellEnd"/>
-      <w:r>
-        <w:rPr>
-          <w:sz w:val="32"/>
-          <w:szCs w:val="32"/>
-        </w:rPr>
-        <w:t xml:space="preserve"> </w:t>
-      </w:r>
-      <w:proofErr w:type="spellStart"/>
-      <w:r>
-        <w:rPr>
-          <w:sz w:val="32"/>
-          <w:szCs w:val="32"/>
-        </w:rPr>
-        <w:t>edək</w:t>
-      </w:r>
-      <w:proofErr w:type="spellEnd"/>
-      <w:r>
-        <w:rPr>
-          <w:sz w:val="32"/>
-          <w:szCs w:val="32"/>
-        </w:rPr>
-        <w:t xml:space="preserve">, </w:t>
-      </w:r>
-      <w:proofErr w:type="spellStart"/>
-      <w:r>
-        <w:rPr>
-          <w:sz w:val="32"/>
-          <w:szCs w:val="32"/>
-        </w:rPr>
-        <w:t>eynən</w:t>
-      </w:r>
-      <w:proofErr w:type="spellEnd"/>
-      <w:r>
-        <w:rPr>
-          <w:sz w:val="32"/>
-          <w:szCs w:val="32"/>
-        </w:rPr>
-        <w:t xml:space="preserve"> </w:t>
-      </w:r>
-      <w:proofErr w:type="spellStart"/>
-      <w:r>
-        <w:rPr>
-          <w:sz w:val="32"/>
-          <w:szCs w:val="32"/>
-        </w:rPr>
-        <w:t>aşağıdakı</w:t>
-      </w:r>
-      <w:proofErr w:type="spellEnd"/>
-      <w:r>
-        <w:rPr>
-          <w:sz w:val="32"/>
-          <w:szCs w:val="32"/>
-        </w:rPr>
-        <w:t xml:space="preserve"> </w:t>
-      </w:r>
-      <w:proofErr w:type="spellStart"/>
-      <w:r>
-        <w:rPr>
-          <w:sz w:val="32"/>
-          <w:szCs w:val="32"/>
-        </w:rPr>
-        <w:t>şəkildə</w:t>
-      </w:r>
-      <w:proofErr w:type="spellEnd"/>
-      <w:r>
-        <w:rPr>
-          <w:sz w:val="32"/>
-          <w:szCs w:val="32"/>
-        </w:rPr>
-        <w:t xml:space="preserve"> </w:t>
-      </w:r>
-      <w:proofErr w:type="spellStart"/>
-      <w:r>
-        <w:rPr>
-          <w:sz w:val="32"/>
-          <w:szCs w:val="32"/>
-        </w:rPr>
-        <w:t>olduğu</w:t>
-      </w:r>
-      <w:proofErr w:type="spellEnd"/>
-      <w:r>
-        <w:rPr>
-          <w:sz w:val="32"/>
-          <w:szCs w:val="32"/>
-        </w:rPr>
-        <w:t xml:space="preserve"> </w:t>
-      </w:r>
-      <w:proofErr w:type="spellStart"/>
-      <w:r>
-        <w:rPr>
-          <w:sz w:val="32"/>
-          <w:szCs w:val="32"/>
-        </w:rPr>
-        <w:t>kimi</w:t>
-      </w:r>
-      <w:proofErr w:type="spellEnd"/>
-      <w:r>
-        <w:rPr>
-          <w:sz w:val="32"/>
-          <w:szCs w:val="32"/>
-        </w:rPr>
-        <w:t>.</w:t>
+        <w:t xml:space="preserve">İndi isə gəlin </w:t>
+      </w:r>
+      <w:r>
+        <w:rPr>
+          <w:b/>
+          <w:sz w:val="32"/>
+          <w:szCs w:val="32"/>
+        </w:rPr>
+        <w:t xml:space="preserve">users </w:t>
+      </w:r>
+      <w:r>
+        <w:rPr>
+          <w:sz w:val="32"/>
+          <w:szCs w:val="32"/>
+        </w:rPr>
+        <w:t>table-na user-ları əlavə edək</w:t>
+      </w:r>
+      <w:r>
+        <w:rPr>
+          <w:sz w:val="32"/>
+          <w:szCs w:val="32"/>
+        </w:rPr>
+        <w:t>, eynən aşağıdakı şəkildə olduğu kimi.</w:t>
       </w:r>
     </w:p>
     <w:p>
@@ -813,33 +597,13 @@
           </wp:anchor>
         </w:drawing>
       </w:r>
-      <w:proofErr w:type="spellStart"/>
-      <w:proofErr w:type="gramStart"/>
-      <w:r>
-        <w:rPr>
-          <w:sz w:val="32"/>
-          <w:szCs w:val="32"/>
-        </w:rPr>
-        <w:t>sual</w:t>
-      </w:r>
-      <w:proofErr w:type="spellEnd"/>
-      <w:proofErr w:type="gramEnd"/>
-      <w:r>
-        <w:rPr>
-          <w:sz w:val="32"/>
-          <w:szCs w:val="32"/>
-        </w:rPr>
-        <w:t xml:space="preserve"> </w:t>
-      </w:r>
-      <w:proofErr w:type="spellStart"/>
-      <w:r>
-        <w:rPr>
-          <w:sz w:val="32"/>
-          <w:szCs w:val="32"/>
-        </w:rPr>
-        <w:t>ver</w:t>
-      </w:r>
-      <w:proofErr w:type="spellEnd"/>
+      <w:r>
+        <w:rPr>
+          <w:sz w:val="32"/>
+          <w:szCs w:val="32"/>
+        </w:rPr>
+        <w:t>sual ver</w:t>
+      </w:r>
       <w:r>
         <w:rPr>
           <w:sz w:val="32"/>
@@ -1892,127 +1656,31 @@
           <w:sz w:val="32"/>
           <w:szCs w:val="32"/>
         </w:rPr>
-        <w:t xml:space="preserve">İndi </w:t>
-      </w:r>
-      <w:proofErr w:type="spellStart"/>
-      <w:r>
-        <w:rPr>
-          <w:sz w:val="32"/>
-          <w:szCs w:val="32"/>
-        </w:rPr>
-        <w:t>isə</w:t>
-      </w:r>
-      <w:proofErr w:type="spellEnd"/>
-      <w:r>
-        <w:rPr>
-          <w:sz w:val="32"/>
-          <w:szCs w:val="32"/>
+        <w:t xml:space="preserve">İndi isə gəlin </w:t>
+      </w:r>
+      <w:r>
+        <w:rPr>
+          <w:b/>
+          <w:sz w:val="32"/>
+          <w:szCs w:val="32"/>
+        </w:rPr>
+        <w:t xml:space="preserve">photos </w:t>
+      </w:r>
+      <w:r>
+        <w:rPr>
+          <w:sz w:val="32"/>
+          <w:szCs w:val="32"/>
+        </w:rPr>
+        <w:t>table-ında məlumatları görməyə çalışaq,</w:t>
+      </w:r>
+      <w:r>
+        <w:rPr>
+          <w:sz w:val="32"/>
+          <w:szCs w:val="32"/>
+          <w:lang w:val="az-Latn-AZ"/>
         </w:rPr>
         <w:t xml:space="preserve"> </w:t>
       </w:r>
-      <w:proofErr w:type="spellStart"/>
-      <w:r>
-        <w:rPr>
-          <w:sz w:val="32"/>
-          <w:szCs w:val="32"/>
-        </w:rPr>
-        <w:t>gəlin</w:t>
-      </w:r>
-      <w:proofErr w:type="spellEnd"/>
-      <w:r>
-        <w:rPr>
-          <w:sz w:val="32"/>
-          <w:szCs w:val="32"/>
-        </w:rPr>
-        <w:t xml:space="preserve"> </w:t>
-      </w:r>
-      <w:r>
-        <w:rPr>
-          <w:b/>
-          <w:sz w:val="32"/>
-          <w:szCs w:val="32"/>
-        </w:rPr>
-        <w:t xml:space="preserve">photos </w:t>
-      </w:r>
-      <w:r>
-        <w:rPr>
-          <w:sz w:val="32"/>
-          <w:szCs w:val="32"/>
-        </w:rPr>
-        <w:t>table-</w:t>
-      </w:r>
-      <w:proofErr w:type="spellStart"/>
-      <w:r>
-        <w:rPr>
-          <w:sz w:val="32"/>
-          <w:szCs w:val="32"/>
-        </w:rPr>
-        <w:t>ında</w:t>
-      </w:r>
-      <w:proofErr w:type="spellEnd"/>
-      <w:r>
-        <w:rPr>
-          <w:sz w:val="32"/>
-          <w:szCs w:val="32"/>
-        </w:rPr>
-        <w:t xml:space="preserve"> </w:t>
-      </w:r>
-      <w:proofErr w:type="spellStart"/>
-      <w:r>
-        <w:rPr>
-          <w:sz w:val="32"/>
-          <w:szCs w:val="32"/>
-        </w:rPr>
-        <w:t>məlumatları</w:t>
-      </w:r>
-      <w:proofErr w:type="spellEnd"/>
-      <w:r>
-        <w:rPr>
-          <w:sz w:val="32"/>
-          <w:szCs w:val="32"/>
-        </w:rPr>
-        <w:t xml:space="preserve"> </w:t>
-      </w:r>
-      <w:proofErr w:type="spellStart"/>
-      <w:r>
-        <w:rPr>
-          <w:sz w:val="32"/>
-          <w:szCs w:val="32"/>
-        </w:rPr>
-        <w:t>görməyə</w:t>
-      </w:r>
-      <w:proofErr w:type="spellEnd"/>
-      <w:r>
-        <w:rPr>
-          <w:sz w:val="32"/>
-          <w:szCs w:val="32"/>
-        </w:rPr>
-        <w:t xml:space="preserve"> </w:t>
-      </w:r>
-      <w:proofErr w:type="spellStart"/>
-      <w:r>
-        <w:rPr>
-          <w:sz w:val="32"/>
-          <w:szCs w:val="32"/>
-        </w:rPr>
-        <w:t>çalışaq</w:t>
-      </w:r>
-      <w:proofErr w:type="spellEnd"/>
-      <w:r>
-        <w:rPr>
-          <w:sz w:val="32"/>
-          <w:szCs w:val="32"/>
-        </w:rPr>
-        <w:t>,</w:t>
-      </w:r>
-      <w:r>
-        <w:rPr>
-          <w:sz w:val="32"/>
-          <w:szCs w:val="32"/>
-          <w:lang w:val="az-Latn-AZ"/>
-        </w:rPr>
-        <w:t xml:space="preserve"> </w:t>
-      </w:r>
       <w:r>
         <w:rPr>
           <w:sz w:val="32"/>
@@ -2085,694 +1753,6 @@
           <w:szCs w:val="32"/>
         </w:rPr>
       </w:pPr>
-    </w:p>
-    <w:p>
-      <w:pPr>
-        <w:rPr>
-          <w:sz w:val="32"/>
-          <w:szCs w:val="32"/>
-        </w:rPr>
-      </w:pPr>
-    </w:p>
-    <w:p>
-      <w:pPr>
-        <w:pStyle w:val="ListParagraph"/>
-        <w:numPr>
-          <w:ilvl w:val="0"/>
-          <w:numId w:val="3"/>
-        </w:numPr>
-        <w:rPr>
-          <w:sz w:val="32"/>
-          <w:szCs w:val="32"/>
-        </w:rPr>
-      </w:pPr>
-      <w:r>
-        <w:rPr>
-          <w:b/>
-          <w:sz w:val="32"/>
-          <w:szCs w:val="32"/>
-        </w:rPr>
-        <w:t>Note:</w:t>
-      </w:r>
-      <w:r>
-        <w:rPr>
-          <w:sz w:val="32"/>
-          <w:szCs w:val="32"/>
-        </w:rPr>
-        <w:t xml:space="preserve"> foreign key-</w:t>
-      </w:r>
-      <w:proofErr w:type="spellStart"/>
-      <w:r>
-        <w:rPr>
-          <w:sz w:val="32"/>
-          <w:szCs w:val="32"/>
-        </w:rPr>
-        <w:t>dən</w:t>
-      </w:r>
-      <w:proofErr w:type="spellEnd"/>
-      <w:r>
-        <w:rPr>
-          <w:sz w:val="32"/>
-          <w:szCs w:val="32"/>
-        </w:rPr>
-        <w:t xml:space="preserve"> </w:t>
-      </w:r>
-      <w:proofErr w:type="spellStart"/>
-      <w:r>
-        <w:rPr>
-          <w:sz w:val="32"/>
-          <w:szCs w:val="32"/>
-        </w:rPr>
-        <w:t>istifadə</w:t>
-      </w:r>
-      <w:proofErr w:type="spellEnd"/>
-      <w:r>
-        <w:rPr>
-          <w:sz w:val="32"/>
-          <w:szCs w:val="32"/>
-        </w:rPr>
-        <w:t xml:space="preserve"> </w:t>
-      </w:r>
-      <w:proofErr w:type="spellStart"/>
-      <w:r>
-        <w:rPr>
-          <w:sz w:val="32"/>
-          <w:szCs w:val="32"/>
-        </w:rPr>
-        <w:t>etmək</w:t>
-      </w:r>
-      <w:proofErr w:type="spellEnd"/>
-      <w:r>
-        <w:rPr>
-          <w:sz w:val="32"/>
-          <w:szCs w:val="32"/>
-        </w:rPr>
-        <w:t xml:space="preserve"> </w:t>
-      </w:r>
-      <w:r>
-        <w:rPr>
-          <w:b/>
-          <w:sz w:val="32"/>
-          <w:szCs w:val="32"/>
-        </w:rPr>
-        <w:t xml:space="preserve">data </w:t>
-      </w:r>
-      <w:proofErr w:type="spellStart"/>
-      <w:r>
-        <w:rPr>
-          <w:b/>
-          <w:sz w:val="32"/>
-          <w:szCs w:val="32"/>
-        </w:rPr>
-        <w:t>concistency</w:t>
-      </w:r>
-      <w:proofErr w:type="spellEnd"/>
-      <w:r>
-        <w:rPr>
-          <w:b/>
-          <w:sz w:val="32"/>
-          <w:szCs w:val="32"/>
-        </w:rPr>
-        <w:t xml:space="preserve"> </w:t>
-      </w:r>
-      <w:proofErr w:type="spellStart"/>
-      <w:r>
-        <w:rPr>
-          <w:sz w:val="32"/>
-          <w:szCs w:val="32"/>
-        </w:rPr>
-        <w:t>mövhimatının</w:t>
-      </w:r>
-      <w:proofErr w:type="spellEnd"/>
-      <w:r>
-        <w:rPr>
-          <w:sz w:val="32"/>
-          <w:szCs w:val="32"/>
-        </w:rPr>
-        <w:t xml:space="preserve"> </w:t>
-      </w:r>
-      <w:proofErr w:type="spellStart"/>
-      <w:r>
-        <w:rPr>
-          <w:sz w:val="32"/>
-          <w:szCs w:val="32"/>
-        </w:rPr>
-        <w:t>qarşısını</w:t>
-      </w:r>
-      <w:proofErr w:type="spellEnd"/>
-      <w:r>
-        <w:rPr>
-          <w:sz w:val="32"/>
-          <w:szCs w:val="32"/>
-        </w:rPr>
-        <w:t xml:space="preserve"> </w:t>
-      </w:r>
-      <w:proofErr w:type="spellStart"/>
-      <w:r>
-        <w:rPr>
-          <w:sz w:val="32"/>
-          <w:szCs w:val="32"/>
-        </w:rPr>
-        <w:t>almaqdadır</w:t>
-      </w:r>
-      <w:proofErr w:type="spellEnd"/>
-      <w:r>
-        <w:rPr>
-          <w:sz w:val="32"/>
-          <w:szCs w:val="32"/>
-        </w:rPr>
-        <w:t xml:space="preserve">, </w:t>
-      </w:r>
-      <w:proofErr w:type="spellStart"/>
-      <w:r>
-        <w:rPr>
-          <w:sz w:val="32"/>
-          <w:szCs w:val="32"/>
-        </w:rPr>
-        <w:t>buna</w:t>
-      </w:r>
-      <w:proofErr w:type="spellEnd"/>
-      <w:r>
-        <w:rPr>
-          <w:sz w:val="32"/>
-          <w:szCs w:val="32"/>
-        </w:rPr>
-        <w:t xml:space="preserve"> </w:t>
-      </w:r>
-      <w:proofErr w:type="spellStart"/>
-      <w:r>
-        <w:rPr>
-          <w:sz w:val="32"/>
-          <w:szCs w:val="32"/>
-        </w:rPr>
-        <w:t>irəli</w:t>
-      </w:r>
-      <w:proofErr w:type="spellEnd"/>
-      <w:r>
-        <w:rPr>
-          <w:sz w:val="32"/>
-          <w:szCs w:val="32"/>
-        </w:rPr>
-        <w:t xml:space="preserve"> </w:t>
-      </w:r>
-      <w:proofErr w:type="spellStart"/>
-      <w:r>
-        <w:rPr>
-          <w:sz w:val="32"/>
-          <w:szCs w:val="32"/>
-        </w:rPr>
-        <w:t>dərsliklərdə</w:t>
-      </w:r>
-      <w:proofErr w:type="spellEnd"/>
-      <w:r>
-        <w:rPr>
-          <w:sz w:val="32"/>
-          <w:szCs w:val="32"/>
-        </w:rPr>
-        <w:t xml:space="preserve"> </w:t>
-      </w:r>
-      <w:proofErr w:type="spellStart"/>
-      <w:r>
-        <w:rPr>
-          <w:sz w:val="32"/>
-          <w:szCs w:val="32"/>
-        </w:rPr>
-        <w:t>daha</w:t>
-      </w:r>
-      <w:proofErr w:type="spellEnd"/>
-      <w:r>
-        <w:rPr>
-          <w:sz w:val="32"/>
-          <w:szCs w:val="32"/>
-        </w:rPr>
-        <w:t xml:space="preserve"> </w:t>
-      </w:r>
-      <w:proofErr w:type="spellStart"/>
-      <w:r>
-        <w:rPr>
-          <w:sz w:val="32"/>
-          <w:szCs w:val="32"/>
-        </w:rPr>
-        <w:t>ətraflı</w:t>
-      </w:r>
-      <w:proofErr w:type="spellEnd"/>
-      <w:r>
-        <w:rPr>
-          <w:sz w:val="32"/>
-          <w:szCs w:val="32"/>
-        </w:rPr>
-        <w:t xml:space="preserve"> </w:t>
-      </w:r>
-      <w:proofErr w:type="spellStart"/>
-      <w:r>
-        <w:rPr>
-          <w:sz w:val="32"/>
-          <w:szCs w:val="32"/>
-        </w:rPr>
-        <w:t>nəzər</w:t>
-      </w:r>
-      <w:proofErr w:type="spellEnd"/>
-      <w:r>
-        <w:rPr>
-          <w:sz w:val="32"/>
-          <w:szCs w:val="32"/>
-        </w:rPr>
-        <w:t xml:space="preserve"> </w:t>
-      </w:r>
-      <w:proofErr w:type="spellStart"/>
-      <w:r>
-        <w:rPr>
-          <w:sz w:val="32"/>
-          <w:szCs w:val="32"/>
-        </w:rPr>
-        <w:t>yetirəcəyik</w:t>
-      </w:r>
-      <w:proofErr w:type="spellEnd"/>
-      <w:r>
-        <w:rPr>
-          <w:sz w:val="32"/>
-          <w:szCs w:val="32"/>
-        </w:rPr>
-        <w:t xml:space="preserve">. </w:t>
-      </w:r>
-      <w:r>
-        <w:rPr>
-          <w:b/>
-          <w:sz w:val="32"/>
-          <w:szCs w:val="32"/>
-        </w:rPr>
-        <w:t xml:space="preserve">Data </w:t>
-      </w:r>
-      <w:proofErr w:type="spellStart"/>
-      <w:r>
-        <w:rPr>
-          <w:b/>
-          <w:sz w:val="32"/>
-          <w:szCs w:val="32"/>
-        </w:rPr>
-        <w:t>concistency</w:t>
-      </w:r>
-      <w:proofErr w:type="spellEnd"/>
-      <w:r>
-        <w:rPr>
-          <w:b/>
-          <w:sz w:val="32"/>
-          <w:szCs w:val="32"/>
-        </w:rPr>
-        <w:t xml:space="preserve"> </w:t>
-      </w:r>
-      <w:proofErr w:type="spellStart"/>
-      <w:r>
-        <w:rPr>
-          <w:sz w:val="32"/>
-          <w:szCs w:val="32"/>
-        </w:rPr>
-        <w:t>demək</w:t>
-      </w:r>
-      <w:proofErr w:type="spellEnd"/>
-      <w:r>
-        <w:rPr>
-          <w:sz w:val="32"/>
-          <w:szCs w:val="32"/>
-        </w:rPr>
-        <w:t xml:space="preserve"> </w:t>
-      </w:r>
-      <w:proofErr w:type="spellStart"/>
-      <w:r>
-        <w:rPr>
-          <w:sz w:val="32"/>
-          <w:szCs w:val="32"/>
-        </w:rPr>
-        <w:t>bir</w:t>
-      </w:r>
-      <w:proofErr w:type="spellEnd"/>
-      <w:r>
-        <w:rPr>
-          <w:sz w:val="32"/>
-          <w:szCs w:val="32"/>
-        </w:rPr>
-        <w:t xml:space="preserve"> table da </w:t>
-      </w:r>
-      <w:proofErr w:type="spellStart"/>
-      <w:r>
-        <w:rPr>
-          <w:sz w:val="32"/>
-          <w:szCs w:val="32"/>
-        </w:rPr>
-        <w:t>həddindən</w:t>
-      </w:r>
-      <w:proofErr w:type="spellEnd"/>
-      <w:r>
-        <w:rPr>
-          <w:sz w:val="32"/>
-          <w:szCs w:val="32"/>
-        </w:rPr>
-        <w:t xml:space="preserve"> </w:t>
-      </w:r>
-      <w:proofErr w:type="spellStart"/>
-      <w:r>
-        <w:rPr>
-          <w:sz w:val="32"/>
-          <w:szCs w:val="32"/>
-        </w:rPr>
-        <w:t>artıq</w:t>
-      </w:r>
-      <w:proofErr w:type="spellEnd"/>
-      <w:r>
-        <w:rPr>
-          <w:sz w:val="32"/>
-          <w:szCs w:val="32"/>
-        </w:rPr>
-        <w:t xml:space="preserve"> </w:t>
-      </w:r>
-      <w:proofErr w:type="spellStart"/>
-      <w:r>
-        <w:rPr>
-          <w:sz w:val="32"/>
-          <w:szCs w:val="32"/>
-        </w:rPr>
-        <w:t>həmən</w:t>
-      </w:r>
-      <w:proofErr w:type="spellEnd"/>
-      <w:r>
-        <w:rPr>
-          <w:sz w:val="32"/>
-          <w:szCs w:val="32"/>
-        </w:rPr>
-        <w:t xml:space="preserve"> table-</w:t>
-      </w:r>
-      <w:proofErr w:type="gramStart"/>
-      <w:r>
-        <w:rPr>
-          <w:sz w:val="32"/>
-          <w:szCs w:val="32"/>
-        </w:rPr>
-        <w:t>a</w:t>
-      </w:r>
-      <w:proofErr w:type="gramEnd"/>
-      <w:r>
-        <w:rPr>
-          <w:sz w:val="32"/>
-          <w:szCs w:val="32"/>
-        </w:rPr>
-        <w:t xml:space="preserve"> aid </w:t>
-      </w:r>
-      <w:proofErr w:type="spellStart"/>
-      <w:r>
-        <w:rPr>
-          <w:sz w:val="32"/>
-          <w:szCs w:val="32"/>
-        </w:rPr>
-        <w:t>olmuyan</w:t>
-      </w:r>
-      <w:proofErr w:type="spellEnd"/>
-      <w:r>
-        <w:rPr>
-          <w:sz w:val="32"/>
-          <w:szCs w:val="32"/>
-        </w:rPr>
-        <w:t xml:space="preserve"> </w:t>
-      </w:r>
-      <w:proofErr w:type="spellStart"/>
-      <w:r>
-        <w:rPr>
-          <w:sz w:val="32"/>
-          <w:szCs w:val="32"/>
-        </w:rPr>
-        <w:t>sütunların</w:t>
-      </w:r>
-      <w:proofErr w:type="spellEnd"/>
-      <w:r>
-        <w:rPr>
-          <w:sz w:val="32"/>
-          <w:szCs w:val="32"/>
-        </w:rPr>
-        <w:t xml:space="preserve"> </w:t>
-      </w:r>
-      <w:proofErr w:type="spellStart"/>
-      <w:r>
-        <w:rPr>
-          <w:sz w:val="32"/>
-          <w:szCs w:val="32"/>
-        </w:rPr>
-        <w:t>mövcud</w:t>
-      </w:r>
-      <w:proofErr w:type="spellEnd"/>
-      <w:r>
-        <w:rPr>
-          <w:sz w:val="32"/>
-          <w:szCs w:val="32"/>
-        </w:rPr>
-        <w:t xml:space="preserve"> </w:t>
-      </w:r>
-      <w:proofErr w:type="spellStart"/>
-      <w:r>
-        <w:rPr>
-          <w:sz w:val="32"/>
-          <w:szCs w:val="32"/>
-        </w:rPr>
-        <w:t>olmasıdır</w:t>
-      </w:r>
-      <w:proofErr w:type="spellEnd"/>
-      <w:r>
-        <w:rPr>
-          <w:sz w:val="32"/>
-          <w:szCs w:val="32"/>
-        </w:rPr>
-        <w:t xml:space="preserve"> </w:t>
-      </w:r>
-      <w:proofErr w:type="spellStart"/>
-      <w:r>
-        <w:rPr>
-          <w:sz w:val="32"/>
-          <w:szCs w:val="32"/>
-        </w:rPr>
-        <w:t>ki</w:t>
-      </w:r>
-      <w:proofErr w:type="spellEnd"/>
-      <w:r>
-        <w:rPr>
-          <w:sz w:val="32"/>
-          <w:szCs w:val="32"/>
-        </w:rPr>
-        <w:t xml:space="preserve">, biz </w:t>
-      </w:r>
-      <w:proofErr w:type="spellStart"/>
-      <w:r>
-        <w:rPr>
-          <w:sz w:val="32"/>
-          <w:szCs w:val="32"/>
-        </w:rPr>
-        <w:t>bunları</w:t>
-      </w:r>
-      <w:proofErr w:type="spellEnd"/>
-      <w:r>
-        <w:rPr>
-          <w:sz w:val="32"/>
-          <w:szCs w:val="32"/>
-        </w:rPr>
-        <w:t xml:space="preserve"> </w:t>
-      </w:r>
-      <w:proofErr w:type="spellStart"/>
-      <w:r>
-        <w:rPr>
-          <w:sz w:val="32"/>
-          <w:szCs w:val="32"/>
-        </w:rPr>
-        <w:t>başqa</w:t>
-      </w:r>
-      <w:proofErr w:type="spellEnd"/>
-      <w:r>
-        <w:rPr>
-          <w:sz w:val="32"/>
-          <w:szCs w:val="32"/>
-        </w:rPr>
-        <w:t xml:space="preserve"> table-</w:t>
-      </w:r>
-      <w:proofErr w:type="spellStart"/>
-      <w:r>
-        <w:rPr>
-          <w:sz w:val="32"/>
-          <w:szCs w:val="32"/>
-        </w:rPr>
-        <w:t>lara</w:t>
-      </w:r>
-      <w:proofErr w:type="spellEnd"/>
-      <w:r>
-        <w:rPr>
-          <w:sz w:val="32"/>
-          <w:szCs w:val="32"/>
-        </w:rPr>
-        <w:t xml:space="preserve"> </w:t>
-      </w:r>
-      <w:proofErr w:type="spellStart"/>
-      <w:r>
-        <w:rPr>
-          <w:sz w:val="32"/>
-          <w:szCs w:val="32"/>
-        </w:rPr>
-        <w:t>parçalayaraq</w:t>
-      </w:r>
-      <w:proofErr w:type="spellEnd"/>
-      <w:r>
-        <w:rPr>
-          <w:sz w:val="32"/>
-          <w:szCs w:val="32"/>
-        </w:rPr>
-        <w:t xml:space="preserve"> </w:t>
-      </w:r>
-      <w:proofErr w:type="spellStart"/>
-      <w:r>
-        <w:rPr>
-          <w:sz w:val="32"/>
-          <w:szCs w:val="32"/>
-        </w:rPr>
-        <w:t>onlar</w:t>
-      </w:r>
-      <w:proofErr w:type="spellEnd"/>
-      <w:r>
-        <w:rPr>
-          <w:sz w:val="32"/>
-          <w:szCs w:val="32"/>
-        </w:rPr>
-        <w:t xml:space="preserve"> </w:t>
-      </w:r>
-      <w:proofErr w:type="spellStart"/>
-      <w:r>
-        <w:rPr>
-          <w:sz w:val="32"/>
-          <w:szCs w:val="32"/>
-        </w:rPr>
-        <w:t>arasında</w:t>
-      </w:r>
-      <w:proofErr w:type="spellEnd"/>
-      <w:r>
-        <w:rPr>
-          <w:sz w:val="32"/>
-          <w:szCs w:val="32"/>
-        </w:rPr>
-        <w:t xml:space="preserve"> </w:t>
-      </w:r>
-      <w:proofErr w:type="spellStart"/>
-      <w:r>
-        <w:rPr>
-          <w:sz w:val="32"/>
-          <w:szCs w:val="32"/>
-        </w:rPr>
-        <w:t>həmən</w:t>
-      </w:r>
-      <w:proofErr w:type="spellEnd"/>
-      <w:r>
-        <w:rPr>
-          <w:sz w:val="32"/>
-          <w:szCs w:val="32"/>
-        </w:rPr>
-        <w:t xml:space="preserve"> </w:t>
-      </w:r>
-      <w:proofErr w:type="spellStart"/>
-      <w:r>
-        <w:rPr>
-          <w:sz w:val="32"/>
-          <w:szCs w:val="32"/>
-        </w:rPr>
-        <w:t>bu</w:t>
-      </w:r>
-      <w:proofErr w:type="spellEnd"/>
-      <w:r>
-        <w:rPr>
-          <w:sz w:val="32"/>
-          <w:szCs w:val="32"/>
-        </w:rPr>
-        <w:t xml:space="preserve"> </w:t>
-      </w:r>
-      <w:r>
-        <w:rPr>
-          <w:b/>
-          <w:sz w:val="32"/>
-          <w:szCs w:val="32"/>
-        </w:rPr>
-        <w:t xml:space="preserve">foreign key </w:t>
-      </w:r>
-      <w:proofErr w:type="spellStart"/>
-      <w:r>
-        <w:rPr>
-          <w:sz w:val="32"/>
-          <w:szCs w:val="32"/>
-        </w:rPr>
-        <w:t>dən</w:t>
-      </w:r>
-      <w:proofErr w:type="spellEnd"/>
-      <w:r>
-        <w:rPr>
-          <w:sz w:val="32"/>
-          <w:szCs w:val="32"/>
-        </w:rPr>
-        <w:t xml:space="preserve"> </w:t>
-      </w:r>
-      <w:proofErr w:type="spellStart"/>
-      <w:r>
-        <w:rPr>
-          <w:sz w:val="32"/>
-          <w:szCs w:val="32"/>
-        </w:rPr>
-        <w:t>istifadə</w:t>
-      </w:r>
-      <w:proofErr w:type="spellEnd"/>
-      <w:r>
-        <w:rPr>
-          <w:sz w:val="32"/>
-          <w:szCs w:val="32"/>
-        </w:rPr>
-        <w:t xml:space="preserve"> </w:t>
-      </w:r>
-      <w:proofErr w:type="spellStart"/>
-      <w:r>
-        <w:rPr>
-          <w:sz w:val="32"/>
-          <w:szCs w:val="32"/>
-        </w:rPr>
-        <w:t>edərək</w:t>
-      </w:r>
-      <w:proofErr w:type="spellEnd"/>
-      <w:r>
-        <w:rPr>
-          <w:sz w:val="32"/>
-          <w:szCs w:val="32"/>
-        </w:rPr>
-        <w:t xml:space="preserve"> </w:t>
-      </w:r>
-      <w:proofErr w:type="spellStart"/>
-      <w:r>
-        <w:rPr>
-          <w:sz w:val="32"/>
-          <w:szCs w:val="32"/>
-        </w:rPr>
-        <w:t>əlaqələndirib</w:t>
-      </w:r>
-      <w:proofErr w:type="spellEnd"/>
-      <w:r>
-        <w:rPr>
-          <w:sz w:val="32"/>
-          <w:szCs w:val="32"/>
-        </w:rPr>
-        <w:t xml:space="preserve"> </w:t>
-      </w:r>
-      <w:proofErr w:type="spellStart"/>
-      <w:r>
-        <w:rPr>
-          <w:sz w:val="32"/>
-          <w:szCs w:val="32"/>
-        </w:rPr>
-        <w:t>əldə</w:t>
-      </w:r>
-      <w:proofErr w:type="spellEnd"/>
-      <w:r>
-        <w:rPr>
-          <w:sz w:val="32"/>
-          <w:szCs w:val="32"/>
-        </w:rPr>
-        <w:t xml:space="preserve"> etməkdəyik.</w:t>
-      </w:r>
       <w:bookmarkStart w:id="0" w:name="_GoBack"/>
       <w:bookmarkEnd w:id="0"/>
     </w:p>

</xml_diff>